<commit_message>
Polish cover created. Cover manually added to PDF file. Translator note added
</commit_message>
<xml_diff>
--- a/pl-PL/ScrumAtScaleGuide-Cover.docx
+++ b/pl-PL/ScrumAtScaleGuide-Cover.docx
@@ -3,6 +3,8 @@
 <w:document xmlns:wpc="http://schemas.microsoft.com/office/word/2010/wordprocessingCanvas" xmlns:cx="http://schemas.microsoft.com/office/drawing/2014/chartex" xmlns:cx1="http://schemas.microsoft.com/office/drawing/2015/9/8/chartex" xmlns:cx2="http://schemas.microsoft.com/office/drawing/2015/10/21/chartex" xmlns:cx3="http://schemas.microsoft.com/office/drawing/2016/5/9/chartex" xmlns:cx4="http://schemas.microsoft.com/office/drawing/2016/5/10/chartex" xmlns:cx5="http://schemas.microsoft.com/office/drawing/2016/5/11/chartex" xmlns:cx6="http://schemas.microsoft.com/office/drawing/2016/5/12/chartex" xmlns:cx7="http://schemas.microsoft.com/office/drawing/2016/5/13/chartex" xmlns:cx8="http://schemas.microsoft.com/office/drawing/2016/5/14/chartex" xmlns:mc="http://schemas.openxmlformats.org/markup-compatibility/2006" xmlns:aink="http://schemas.microsoft.com/office/drawing/2016/ink" xmlns:am3d="http://schemas.microsoft.com/office/drawing/2017/model3d" xmlns:o="urn:schemas-microsoft-com:office:office" xmlns:r="http://schemas.openxmlformats.org/officeDocument/2006/relationships" xmlns:m="http://schemas.openxmlformats.org/officeDocument/2006/math" xmlns:v="urn:schemas-microsoft-com:vml" xmlns:wp14="http://schemas.microsoft.com/office/word/2010/wordprocessingDrawing" xmlns:wp="http://schemas.openxmlformats.org/drawingml/2006/wordprocessingDrawing" xmlns:w10="urn:schemas-microsoft-com:office:word" xmlns:w="http://schemas.openxmlformats.org/wordprocessingml/2006/main" xmlns:w14="http://schemas.microsoft.com/office/word/2010/wordml" xmlns:w15="http://schemas.microsoft.com/office/word/2012/wordml" xmlns:w16cid="http://schemas.microsoft.com/office/word/2016/wordml/cid" xmlns:w16se="http://schemas.microsoft.com/office/word/2015/wordml/symex" xmlns:wpg="http://schemas.microsoft.com/office/word/2010/wordprocessingGroup" xmlns:wpi="http://schemas.microsoft.com/office/word/2010/wordprocessingInk" xmlns:wne="http://schemas.microsoft.com/office/word/2006/wordml" xmlns:wps="http://schemas.microsoft.com/office/word/2010/wordprocessingShape" mc:Ignorable="w14 w15 w16se w16cid wp14">
   <w:body>
     <w:p>
+      <w:bookmarkStart w:id="0" w:name="_GoBack"/>
+      <w:bookmarkEnd w:id="0"/>
       <w:r>
         <w:rPr>
           <w:noProof/>
@@ -10,7 +12,404 @@
         <mc:AlternateContent>
           <mc:Choice Requires="wps">
             <w:drawing>
-              <wp:anchor distT="0" distB="0" distL="114300" distR="114300" simplePos="0" relativeHeight="251661312" behindDoc="0" locked="0" layoutInCell="1" allowOverlap="1" wp14:anchorId="497E1A33" wp14:editId="780B35BF">
+              <wp:anchor distT="0" distB="0" distL="114300" distR="114300" simplePos="0" relativeHeight="251662336" behindDoc="0" locked="0" layoutInCell="1" allowOverlap="1" wp14:anchorId="36A22299" wp14:editId="51BD0292">
+                <wp:simplePos x="0" y="0"/>
+                <wp:positionH relativeFrom="column">
+                  <wp:posOffset>-929769</wp:posOffset>
+                </wp:positionH>
+                <wp:positionV relativeFrom="paragraph">
+                  <wp:posOffset>-238205</wp:posOffset>
+                </wp:positionV>
+                <wp:extent cx="7576457" cy="1610591"/>
+                <wp:effectExtent l="0" t="0" r="0" b="0"/>
+                <wp:wrapNone/>
+                <wp:docPr id="4" name="Text Box 4"/>
+                <wp:cNvGraphicFramePr/>
+                <a:graphic xmlns:a="http://schemas.openxmlformats.org/drawingml/2006/main">
+                  <a:graphicData uri="http://schemas.microsoft.com/office/word/2010/wordprocessingShape">
+                    <wps:wsp>
+                      <wps:cNvSpPr txBox="1"/>
+                      <wps:spPr>
+                        <a:xfrm>
+                          <a:off x="0" y="0"/>
+                          <a:ext cx="7576457" cy="1610591"/>
+                        </a:xfrm>
+                        <a:prstGeom prst="rect">
+                          <a:avLst/>
+                        </a:prstGeom>
+                        <a:noFill/>
+                        <a:ln w="6350">
+                          <a:noFill/>
+                        </a:ln>
+                      </wps:spPr>
+                      <wps:txbx>
+                        <w:txbxContent>
+                          <w:p>
+                            <w:pPr>
+                              <w:jc w:val="center"/>
+                              <w:rPr>
+                                <w:rFonts w:ascii="Calibri" w:hAnsi="Calibri"/>
+                                <w:b/>
+                                <w:bCs/>
+                                <w:color w:val="CF2224"/>
+                                <w:sz w:val="88"/>
+                                <w:szCs w:val="88"/>
+                                <w:lang w:val="pl-PL"/>
+                              </w:rPr>
+                            </w:pPr>
+                            <w:r>
+                              <w:rPr>
+                                <w:rFonts w:ascii="Calibri" w:hAnsi="Calibri"/>
+                                <w:b/>
+                                <w:bCs/>
+                                <w:color w:val="CF2224"/>
+                                <w:sz w:val="88"/>
+                                <w:szCs w:val="88"/>
+                                <w:lang w:val="pl-PL"/>
+                              </w:rPr>
+                              <w:t xml:space="preserve">Przewodnik po </w:t>
+                            </w:r>
+                            <w:proofErr w:type="spellStart"/>
+                            <w:r>
+                              <w:rPr>
+                                <w:rFonts w:ascii="Calibri" w:hAnsi="Calibri"/>
+                                <w:b/>
+                                <w:bCs/>
+                                <w:color w:val="CF2224"/>
+                                <w:sz w:val="88"/>
+                                <w:szCs w:val="88"/>
+                                <w:lang w:val="pl-PL"/>
+                              </w:rPr>
+                              <w:t>Scrum@Scale</w:t>
+                            </w:r>
+                            <w:proofErr w:type="spellEnd"/>
+                            <w:r>
+                              <w:rPr>
+                                <w:rFonts w:ascii="Calibri" w:hAnsi="Calibri"/>
+                                <w:b/>
+                                <w:bCs/>
+                                <w:color w:val="CF2224"/>
+                                <w:sz w:val="88"/>
+                                <w:szCs w:val="88"/>
+                                <w:lang w:val="pl-PL"/>
+                              </w:rPr>
+                              <w:t>©</w:t>
+                            </w:r>
+                          </w:p>
+                          <w:p>
+                            <w:pPr>
+                              <w:jc w:val="center"/>
+                              <w:rPr>
+                                <w:rFonts w:ascii="Calibri" w:hAnsi="Calibri"/>
+                                <w:color w:val="828284"/>
+                                <w:sz w:val="48"/>
+                                <w:szCs w:val="48"/>
+                                <w:lang w:val="pl-PL"/>
+                              </w:rPr>
+                            </w:pPr>
+                            <w:r>
+                              <w:rPr>
+                                <w:rFonts w:ascii="Calibri" w:hAnsi="Calibri"/>
+                                <w:color w:val="828284"/>
+                                <w:sz w:val="48"/>
+                                <w:szCs w:val="48"/>
+                                <w:lang w:val="pl-PL"/>
+                              </w:rPr>
+                              <w:t xml:space="preserve">Ostateczny Przewodnik po </w:t>
+                            </w:r>
+                            <w:proofErr w:type="spellStart"/>
+                            <w:r>
+                              <w:rPr>
+                                <w:rFonts w:ascii="Calibri" w:hAnsi="Calibri"/>
+                                <w:color w:val="828284"/>
+                                <w:sz w:val="48"/>
+                                <w:szCs w:val="48"/>
+                                <w:lang w:val="pl-PL"/>
+                              </w:rPr>
+                              <w:t>Scrum@Scale</w:t>
+                            </w:r>
+                            <w:proofErr w:type="spellEnd"/>
+                            <w:r>
+                              <w:rPr>
+                                <w:rFonts w:ascii="Calibri" w:hAnsi="Calibri"/>
+                                <w:color w:val="828284"/>
+                                <w:sz w:val="48"/>
+                                <w:szCs w:val="48"/>
+                                <w:lang w:val="pl-PL"/>
+                              </w:rPr>
+                              <w:t>:</w:t>
+                            </w:r>
+                          </w:p>
+                          <w:p>
+                            <w:pPr>
+                              <w:jc w:val="center"/>
+                              <w:rPr>
+                                <w:rFonts w:ascii="Calibri" w:hAnsi="Calibri"/>
+                                <w:color w:val="828284"/>
+                                <w:sz w:val="48"/>
+                                <w:szCs w:val="48"/>
+                                <w:lang w:val="pl-PL"/>
+                              </w:rPr>
+                            </w:pPr>
+                            <w:r>
+                              <w:rPr>
+                                <w:rFonts w:ascii="Calibri" w:hAnsi="Calibri"/>
+                                <w:color w:val="828284"/>
+                                <w:sz w:val="48"/>
+                                <w:szCs w:val="48"/>
+                                <w:lang w:val="pl-PL"/>
+                              </w:rPr>
+                              <w:t>Skalowanie, które działa</w:t>
+                            </w:r>
+                          </w:p>
+                          <w:p>
+                            <w:pPr>
+                              <w:jc w:val="center"/>
+                              <w:rPr>
+                                <w:rFonts w:ascii="Calibri" w:hAnsi="Calibri"/>
+                              </w:rPr>
+                            </w:pPr>
+                          </w:p>
+                        </w:txbxContent>
+                      </wps:txbx>
+                      <wps:bodyPr rot="0" spcFirstLastPara="0" vertOverflow="overflow" horzOverflow="overflow" vert="horz" wrap="square" lIns="91440" tIns="45720" rIns="91440" bIns="45720" numCol="1" spcCol="0" rtlCol="0" fromWordArt="0" anchor="t" anchorCtr="0" forceAA="0" compatLnSpc="1">
+                        <a:prstTxWarp prst="textNoShape">
+                          <a:avLst/>
+                        </a:prstTxWarp>
+                        <a:noAutofit/>
+                      </wps:bodyPr>
+                    </wps:wsp>
+                  </a:graphicData>
+                </a:graphic>
+                <wp14:sizeRelH relativeFrom="margin">
+                  <wp14:pctWidth>0</wp14:pctWidth>
+                </wp14:sizeRelH>
+                <wp14:sizeRelV relativeFrom="margin">
+                  <wp14:pctHeight>0</wp14:pctHeight>
+                </wp14:sizeRelV>
+              </wp:anchor>
+            </w:drawing>
+          </mc:Choice>
+          <mc:Fallback>
+            <w:pict>
+              <v:shapetype w14:anchorId="36A22299" id="_x0000_t202" coordsize="21600,21600" o:spt="202" path="m,l,21600r21600,l21600,xe">
+                <v:stroke joinstyle="miter"/>
+                <v:path gradientshapeok="t" o:connecttype="rect"/>
+              </v:shapetype>
+              <v:shape id="Text Box 4" o:spid="_x0000_s1026" type="#_x0000_t202" style="position:absolute;margin-left:-73.2pt;margin-top:-18.75pt;width:596.55pt;height:126.8pt;z-index:251662336;visibility:visible;mso-wrap-style:square;mso-width-percent:0;mso-height-percent:0;mso-wrap-distance-left:9pt;mso-wrap-distance-top:0;mso-wrap-distance-right:9pt;mso-wrap-distance-bottom:0;mso-position-horizontal:absolute;mso-position-horizontal-relative:text;mso-position-vertical:absolute;mso-position-vertical-relative:text;mso-width-percent:0;mso-height-percent:0;mso-width-relative:margin;mso-height-relative:margin;v-text-anchor:top" o:gfxdata="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" filled="f" stroked="f" strokeweight=".5pt">
+                <v:textbox>
+                  <w:txbxContent>
+                    <w:p>
+                      <w:pPr>
+                        <w:jc w:val="center"/>
+                        <w:rPr>
+                          <w:rFonts w:ascii="Calibri" w:hAnsi="Calibri"/>
+                          <w:b/>
+                          <w:bCs/>
+                          <w:color w:val="CF2224"/>
+                          <w:sz w:val="88"/>
+                          <w:szCs w:val="88"/>
+                          <w:lang w:val="pl-PL"/>
+                        </w:rPr>
+                      </w:pPr>
+                      <w:r>
+                        <w:rPr>
+                          <w:rFonts w:ascii="Calibri" w:hAnsi="Calibri"/>
+                          <w:b/>
+                          <w:bCs/>
+                          <w:color w:val="CF2224"/>
+                          <w:sz w:val="88"/>
+                          <w:szCs w:val="88"/>
+                          <w:lang w:val="pl-PL"/>
+                        </w:rPr>
+                        <w:t xml:space="preserve">Przewodnik po </w:t>
+                      </w:r>
+                      <w:proofErr w:type="spellStart"/>
+                      <w:r>
+                        <w:rPr>
+                          <w:rFonts w:ascii="Calibri" w:hAnsi="Calibri"/>
+                          <w:b/>
+                          <w:bCs/>
+                          <w:color w:val="CF2224"/>
+                          <w:sz w:val="88"/>
+                          <w:szCs w:val="88"/>
+                          <w:lang w:val="pl-PL"/>
+                        </w:rPr>
+                        <w:t>Scrum@Scale</w:t>
+                      </w:r>
+                      <w:proofErr w:type="spellEnd"/>
+                      <w:r>
+                        <w:rPr>
+                          <w:rFonts w:ascii="Calibri" w:hAnsi="Calibri"/>
+                          <w:b/>
+                          <w:bCs/>
+                          <w:color w:val="CF2224"/>
+                          <w:sz w:val="88"/>
+                          <w:szCs w:val="88"/>
+                          <w:lang w:val="pl-PL"/>
+                        </w:rPr>
+                        <w:t>©</w:t>
+                      </w:r>
+                    </w:p>
+                    <w:p>
+                      <w:pPr>
+                        <w:jc w:val="center"/>
+                        <w:rPr>
+                          <w:rFonts w:ascii="Calibri" w:hAnsi="Calibri"/>
+                          <w:color w:val="828284"/>
+                          <w:sz w:val="48"/>
+                          <w:szCs w:val="48"/>
+                          <w:lang w:val="pl-PL"/>
+                        </w:rPr>
+                      </w:pPr>
+                      <w:r>
+                        <w:rPr>
+                          <w:rFonts w:ascii="Calibri" w:hAnsi="Calibri"/>
+                          <w:color w:val="828284"/>
+                          <w:sz w:val="48"/>
+                          <w:szCs w:val="48"/>
+                          <w:lang w:val="pl-PL"/>
+                        </w:rPr>
+                        <w:t xml:space="preserve">Ostateczny Przewodnik po </w:t>
+                      </w:r>
+                      <w:proofErr w:type="spellStart"/>
+                      <w:r>
+                        <w:rPr>
+                          <w:rFonts w:ascii="Calibri" w:hAnsi="Calibri"/>
+                          <w:color w:val="828284"/>
+                          <w:sz w:val="48"/>
+                          <w:szCs w:val="48"/>
+                          <w:lang w:val="pl-PL"/>
+                        </w:rPr>
+                        <w:t>Scrum@Scale</w:t>
+                      </w:r>
+                      <w:proofErr w:type="spellEnd"/>
+                      <w:r>
+                        <w:rPr>
+                          <w:rFonts w:ascii="Calibri" w:hAnsi="Calibri"/>
+                          <w:color w:val="828284"/>
+                          <w:sz w:val="48"/>
+                          <w:szCs w:val="48"/>
+                          <w:lang w:val="pl-PL"/>
+                        </w:rPr>
+                        <w:t>:</w:t>
+                      </w:r>
+                    </w:p>
+                    <w:p>
+                      <w:pPr>
+                        <w:jc w:val="center"/>
+                        <w:rPr>
+                          <w:rFonts w:ascii="Calibri" w:hAnsi="Calibri"/>
+                          <w:color w:val="828284"/>
+                          <w:sz w:val="48"/>
+                          <w:szCs w:val="48"/>
+                          <w:lang w:val="pl-PL"/>
+                        </w:rPr>
+                      </w:pPr>
+                      <w:r>
+                        <w:rPr>
+                          <w:rFonts w:ascii="Calibri" w:hAnsi="Calibri"/>
+                          <w:color w:val="828284"/>
+                          <w:sz w:val="48"/>
+                          <w:szCs w:val="48"/>
+                          <w:lang w:val="pl-PL"/>
+                        </w:rPr>
+                        <w:t>Skalowanie, które działa</w:t>
+                      </w:r>
+                    </w:p>
+                    <w:p>
+                      <w:pPr>
+                        <w:jc w:val="center"/>
+                        <w:rPr>
+                          <w:rFonts w:ascii="Calibri" w:hAnsi="Calibri"/>
+                        </w:rPr>
+                      </w:pPr>
+                    </w:p>
+                  </w:txbxContent>
+                </v:textbox>
+              </v:shape>
+            </w:pict>
+          </mc:Fallback>
+        </mc:AlternateContent>
+      </w:r>
+      <w:r>
+        <w:rPr>
+          <w:noProof/>
+        </w:rPr>
+        <w:drawing>
+          <wp:anchor distT="0" distB="0" distL="114300" distR="114300" simplePos="0" relativeHeight="251658240" behindDoc="0" locked="0" layoutInCell="1" allowOverlap="1" wp14:anchorId="061F73B8" wp14:editId="4CFC1980">
+            <wp:simplePos x="0" y="0"/>
+            <wp:positionH relativeFrom="column">
+              <wp:posOffset>-981635</wp:posOffset>
+            </wp:positionH>
+            <wp:positionV relativeFrom="paragraph">
+              <wp:posOffset>1801906</wp:posOffset>
+            </wp:positionV>
+            <wp:extent cx="7877324" cy="4082900"/>
+            <wp:effectExtent l="0" t="0" r="0" b="0"/>
+            <wp:wrapNone/>
+            <wp:docPr id="1" name="Picture 1"/>
+            <wp:cNvGraphicFramePr>
+              <a:graphicFrameLocks xmlns:a="http://schemas.openxmlformats.org/drawingml/2006/main" noChangeAspect="1"/>
+            </wp:cNvGraphicFramePr>
+            <a:graphic xmlns:a="http://schemas.openxmlformats.org/drawingml/2006/main">
+              <a:graphicData uri="http://schemas.openxmlformats.org/drawingml/2006/picture">
+                <pic:pic xmlns:pic="http://schemas.openxmlformats.org/drawingml/2006/picture">
+                  <pic:nvPicPr>
+                    <pic:cNvPr id="0" name="Picture 1" descr="/Users/brandoncole/Desktop/Desktop/Projects/Design Projects/D039_ScrumAtScalePoster/toWord/ScrumAtScale_Poster-01.png"/>
+                    <pic:cNvPicPr>
+                      <a:picLocks noChangeAspect="1" noChangeArrowheads="1"/>
+                    </pic:cNvPicPr>
+                  </pic:nvPicPr>
+                  <pic:blipFill rotWithShape="1">
+                    <a:blip r:embed="rId5" cstate="print">
+                      <a:extLst>
+                        <a:ext uri="{28A0092B-C50C-407E-A947-70E740481C1C}">
+                          <a14:useLocalDpi xmlns:a14="http://schemas.microsoft.com/office/drawing/2010/main" val="0"/>
+                        </a:ext>
+                      </a:extLst>
+                    </a:blip>
+                    <a:srcRect l="-1" t="27874" r="-139" b="32014"/>
+                    <a:stretch/>
+                  </pic:blipFill>
+                  <pic:spPr bwMode="auto">
+                    <a:xfrm>
+                      <a:off x="0" y="0"/>
+                      <a:ext cx="7877324" cy="4082900"/>
+                    </a:xfrm>
+                    <a:prstGeom prst="rect">
+                      <a:avLst/>
+                    </a:prstGeom>
+                    <a:noFill/>
+                    <a:ln>
+                      <a:noFill/>
+                    </a:ln>
+                    <a:extLst>
+                      <a:ext uri="{53640926-AAD7-44D8-BBD7-CCE9431645EC}">
+                        <a14:shadowObscured xmlns:a14="http://schemas.microsoft.com/office/drawing/2010/main"/>
+                      </a:ext>
+                    </a:extLst>
+                  </pic:spPr>
+                </pic:pic>
+              </a:graphicData>
+            </a:graphic>
+            <wp14:sizeRelH relativeFrom="page">
+              <wp14:pctWidth>0</wp14:pctWidth>
+            </wp14:sizeRelH>
+            <wp14:sizeRelV relativeFrom="page">
+              <wp14:pctHeight>0</wp14:pctHeight>
+            </wp14:sizeRelV>
+          </wp:anchor>
+        </w:drawing>
+      </w:r>
+      <w:r>
+        <w:rPr>
+          <w:noProof/>
+        </w:rPr>
+        <mc:AlternateContent>
+          <mc:Choice Requires="wps">
+            <w:drawing>
+              <wp:anchor distT="0" distB="0" distL="114300" distR="114300" simplePos="0" relativeHeight="251661312" behindDoc="0" locked="0" layoutInCell="1" allowOverlap="1" wp14:anchorId="497E1A33" wp14:editId="0075F011">
                 <wp:simplePos x="0" y="0"/>
                 <wp:positionH relativeFrom="margin">
                   <wp:align>center</wp:align>
@@ -64,84 +463,91 @@
                               <w:rPr>
                                 <w:sz w:val="28"/>
                                 <w:szCs w:val="28"/>
+                                <w:lang w:val="pl-PL"/>
                               </w:rPr>
                             </w:pPr>
                             <w:r>
                               <w:rPr>
                                 <w:sz w:val="28"/>
                                 <w:szCs w:val="28"/>
-                              </w:rPr>
-                              <w:t>Version 1.</w:t>
+                                <w:lang w:val="pl-PL"/>
+                              </w:rPr>
+                              <w:t>Wersja</w:t>
                             </w:r>
                             <w:r>
                               <w:rPr>
                                 <w:sz w:val="28"/>
                                 <w:szCs w:val="28"/>
-                              </w:rPr>
-                              <w:t>0</w:t>
+                                <w:lang w:val="pl-PL"/>
+                              </w:rPr>
+                              <w:t xml:space="preserve"> 1.</w:t>
                             </w:r>
                             <w:r>
                               <w:rPr>
                                 <w:sz w:val="28"/>
                                 <w:szCs w:val="28"/>
-                              </w:rPr>
-                              <w:t>5</w:t>
+                                <w:lang w:val="pl-PL"/>
+                              </w:rPr>
+                              <w:t>0</w:t>
                             </w:r>
                             <w:r>
                               <w:rPr>
                                 <w:sz w:val="28"/>
                                 <w:szCs w:val="28"/>
-                              </w:rPr>
-                              <w:t xml:space="preserve"> </w:t>
+                                <w:lang w:val="pl-PL"/>
+                              </w:rPr>
+                              <w:t>5</w:t>
                             </w:r>
                             <w:r>
                               <w:rPr>
                                 <w:sz w:val="28"/>
                                 <w:szCs w:val="28"/>
-                              </w:rPr>
-                              <w:t xml:space="preserve">— </w:t>
+                                <w:lang w:val="pl-PL"/>
+                              </w:rPr>
+                              <w:t xml:space="preserve"> — </w:t>
                             </w:r>
                             <w:r>
                               <w:rPr>
                                 <w:sz w:val="28"/>
                                 <w:szCs w:val="28"/>
-                              </w:rPr>
-                              <w:t>2</w:t>
+                                <w:lang w:val="pl-PL"/>
+                              </w:rPr>
+                              <w:t>9 czerwca</w:t>
                             </w:r>
                             <w:r>
                               <w:rPr>
                                 <w:sz w:val="28"/>
                                 <w:szCs w:val="28"/>
-                              </w:rPr>
-                              <w:t>9</w:t>
+                                <w:lang w:val="pl-PL"/>
+                              </w:rPr>
+                              <w:t xml:space="preserve"> 201</w:t>
                             </w:r>
                             <w:r>
                               <w:rPr>
                                 <w:sz w:val="28"/>
                                 <w:szCs w:val="28"/>
-                              </w:rPr>
-                              <w:t xml:space="preserve"> </w:t>
-                            </w:r>
-                            <w:r>
+                                <w:lang w:val="pl-PL"/>
+                              </w:rPr>
+                              <w:t>9</w:t>
+                            </w:r>
+                          </w:p>
+                          <w:p>
+                            <w:pPr>
+                              <w:pStyle w:val="ListParagraph"/>
+                              <w:jc w:val="center"/>
                               <w:rPr>
                                 <w:sz w:val="28"/>
                                 <w:szCs w:val="28"/>
-                              </w:rPr>
-                              <w:t>April</w:t>
-                            </w:r>
+                                <w:lang w:val="pl-PL"/>
+                              </w:rPr>
+                            </w:pPr>
                             <w:r>
                               <w:rPr>
                                 <w:sz w:val="28"/>
                                 <w:szCs w:val="28"/>
-                              </w:rPr>
-                              <w:t xml:space="preserve"> 201</w:t>
-                            </w:r>
-                            <w:r>
-                              <w:rPr>
-                                <w:sz w:val="28"/>
-                                <w:szCs w:val="28"/>
-                              </w:rPr>
-                              <w:t>9</w:t>
+                                <w:lang w:val="pl-PL"/>
+                              </w:rPr>
+                              <w:t>Tłumaczenie na język polski Krystian Kaczor</w:t>
                             </w:r>
                           </w:p>
                         </w:txbxContent>
@@ -163,11 +569,7 @@
           </mc:Choice>
           <mc:Fallback>
             <w:pict>
-              <v:shapetype w14:anchorId="497E1A33" id="_x0000_t202" coordsize="21600,21600" o:spt="202" path="m,l,21600r21600,l21600,xe">
-                <v:stroke joinstyle="miter"/>
-                <v:path gradientshapeok="t" o:connecttype="rect"/>
-              </v:shapetype>
-              <v:shape id="Text Box 3" o:spid="_x0000_s1026" type="#_x0000_t202" style="position:absolute;margin-left:0;margin-top:486pt;width:341.35pt;height:1in;z-index:251661312;visibility:visible;mso-wrap-style:square;mso-width-percent:0;mso-wrap-distance-left:9pt;mso-wrap-distance-top:0;mso-wrap-distance-right:9pt;mso-wrap-distance-bottom:0;mso-position-horizontal:center;mso-position-horizontal-relative:margin;mso-position-vertical:absolute;mso-position-vertical-relative:text;mso-width-percent:0;mso-width-relative:margin;v-text-anchor:middle" o:gfxdata="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" filled="f" stroked="f">
+              <v:shape w14:anchorId="497E1A33" id="Text Box 3" o:spid="_x0000_s1027" type="#_x0000_t202" style="position:absolute;margin-left:0;margin-top:486pt;width:341.35pt;height:1in;z-index:251661312;visibility:visible;mso-wrap-style:square;mso-width-percent:0;mso-wrap-distance-left:9pt;mso-wrap-distance-top:0;mso-wrap-distance-right:9pt;mso-wrap-distance-bottom:0;mso-position-horizontal:center;mso-position-horizontal-relative:margin;mso-position-vertical:absolute;mso-position-vertical-relative:text;mso-width-percent:0;mso-width-relative:margin;v-text-anchor:middle" o:gfxdata="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" filled="f" stroked="f">
                 <v:textbox>
                   <w:txbxContent>
                     <w:p>
@@ -177,84 +579,91 @@
                         <w:rPr>
                           <w:sz w:val="28"/>
                           <w:szCs w:val="28"/>
+                          <w:lang w:val="pl-PL"/>
                         </w:rPr>
                       </w:pPr>
                       <w:r>
                         <w:rPr>
                           <w:sz w:val="28"/>
                           <w:szCs w:val="28"/>
-                        </w:rPr>
-                        <w:t>Version 1.</w:t>
+                          <w:lang w:val="pl-PL"/>
+                        </w:rPr>
+                        <w:t>Wersja</w:t>
                       </w:r>
                       <w:r>
                         <w:rPr>
                           <w:sz w:val="28"/>
                           <w:szCs w:val="28"/>
-                        </w:rPr>
-                        <w:t>0</w:t>
+                          <w:lang w:val="pl-PL"/>
+                        </w:rPr>
+                        <w:t xml:space="preserve"> 1.</w:t>
                       </w:r>
                       <w:r>
                         <w:rPr>
                           <w:sz w:val="28"/>
                           <w:szCs w:val="28"/>
-                        </w:rPr>
-                        <w:t>5</w:t>
+                          <w:lang w:val="pl-PL"/>
+                        </w:rPr>
+                        <w:t>0</w:t>
                       </w:r>
                       <w:r>
                         <w:rPr>
                           <w:sz w:val="28"/>
                           <w:szCs w:val="28"/>
-                        </w:rPr>
-                        <w:t xml:space="preserve"> </w:t>
+                          <w:lang w:val="pl-PL"/>
+                        </w:rPr>
+                        <w:t>5</w:t>
                       </w:r>
                       <w:r>
                         <w:rPr>
                           <w:sz w:val="28"/>
                           <w:szCs w:val="28"/>
-                        </w:rPr>
-                        <w:t xml:space="preserve">— </w:t>
+                          <w:lang w:val="pl-PL"/>
+                        </w:rPr>
+                        <w:t xml:space="preserve"> — </w:t>
                       </w:r>
                       <w:r>
                         <w:rPr>
                           <w:sz w:val="28"/>
                           <w:szCs w:val="28"/>
-                        </w:rPr>
-                        <w:t>2</w:t>
+                          <w:lang w:val="pl-PL"/>
+                        </w:rPr>
+                        <w:t>9 czerwca</w:t>
                       </w:r>
                       <w:r>
                         <w:rPr>
                           <w:sz w:val="28"/>
                           <w:szCs w:val="28"/>
-                        </w:rPr>
-                        <w:t>9</w:t>
+                          <w:lang w:val="pl-PL"/>
+                        </w:rPr>
+                        <w:t xml:space="preserve"> 201</w:t>
                       </w:r>
                       <w:r>
                         <w:rPr>
                           <w:sz w:val="28"/>
                           <w:szCs w:val="28"/>
-                        </w:rPr>
-                        <w:t xml:space="preserve"> </w:t>
-                      </w:r>
-                      <w:r>
+                          <w:lang w:val="pl-PL"/>
+                        </w:rPr>
+                        <w:t>9</w:t>
+                      </w:r>
+                    </w:p>
+                    <w:p>
+                      <w:pPr>
+                        <w:pStyle w:val="ListParagraph"/>
+                        <w:jc w:val="center"/>
                         <w:rPr>
                           <w:sz w:val="28"/>
                           <w:szCs w:val="28"/>
-                        </w:rPr>
-                        <w:t>April</w:t>
-                      </w:r>
+                          <w:lang w:val="pl-PL"/>
+                        </w:rPr>
+                      </w:pPr>
                       <w:r>
                         <w:rPr>
                           <w:sz w:val="28"/>
                           <w:szCs w:val="28"/>
-                        </w:rPr>
-                        <w:t xml:space="preserve"> 201</w:t>
-                      </w:r>
-                      <w:r>
-                        <w:rPr>
-                          <w:sz w:val="28"/>
-                          <w:szCs w:val="28"/>
-                        </w:rPr>
-                        <w:t>9</w:t>
+                          <w:lang w:val="pl-PL"/>
+                        </w:rPr>
+                        <w:t>Tłumaczenie na język polski Krystian Kaczor</w:t>
                       </w:r>
                     </w:p>
                   </w:txbxContent>
@@ -265,74 +674,6 @@
           </mc:Fallback>
         </mc:AlternateContent>
       </w:r>
-      <w:bookmarkStart w:id="0" w:name="_GoBack"/>
-      <w:r>
-        <w:rPr>
-          <w:noProof/>
-        </w:rPr>
-        <w:drawing>
-          <wp:anchor distT="0" distB="0" distL="114300" distR="114300" simplePos="0" relativeHeight="251658240" behindDoc="0" locked="0" layoutInCell="1" allowOverlap="1" wp14:anchorId="061F73B8" wp14:editId="2E92020A">
-            <wp:simplePos x="0" y="0"/>
-            <wp:positionH relativeFrom="column">
-              <wp:posOffset>-979170</wp:posOffset>
-            </wp:positionH>
-            <wp:positionV relativeFrom="paragraph">
-              <wp:posOffset>-1025616</wp:posOffset>
-            </wp:positionV>
-            <wp:extent cx="7866856" cy="10179730"/>
-            <wp:effectExtent l="0" t="0" r="7620" b="5715"/>
-            <wp:wrapNone/>
-            <wp:docPr id="1" name="Picture 1"/>
-            <wp:cNvGraphicFramePr>
-              <a:graphicFrameLocks xmlns:a="http://schemas.openxmlformats.org/drawingml/2006/main" noChangeAspect="1"/>
-            </wp:cNvGraphicFramePr>
-            <a:graphic xmlns:a="http://schemas.openxmlformats.org/drawingml/2006/main">
-              <a:graphicData uri="http://schemas.openxmlformats.org/drawingml/2006/picture">
-                <pic:pic xmlns:pic="http://schemas.openxmlformats.org/drawingml/2006/picture">
-                  <pic:nvPicPr>
-                    <pic:cNvPr id="0" name="Picture 1" descr="/Users/brandoncole/Desktop/Desktop/Projects/Design Projects/D039_ScrumAtScalePoster/toWord/ScrumAtScale_Poster-01.png"/>
-                    <pic:cNvPicPr>
-                      <a:picLocks noChangeAspect="1" noChangeArrowheads="1"/>
-                    </pic:cNvPicPr>
-                  </pic:nvPicPr>
-                  <pic:blipFill>
-                    <a:blip r:embed="rId5" cstate="print">
-                      <a:extLst>
-                        <a:ext uri="{28A0092B-C50C-407E-A947-70E740481C1C}">
-                          <a14:useLocalDpi xmlns:a14="http://schemas.microsoft.com/office/drawing/2010/main" val="0"/>
-                        </a:ext>
-                      </a:extLst>
-                    </a:blip>
-                    <a:stretch>
-                      <a:fillRect/>
-                    </a:stretch>
-                  </pic:blipFill>
-                  <pic:spPr bwMode="auto">
-                    <a:xfrm>
-                      <a:off x="0" y="0"/>
-                      <a:ext cx="7866856" cy="10179730"/>
-                    </a:xfrm>
-                    <a:prstGeom prst="rect">
-                      <a:avLst/>
-                    </a:prstGeom>
-                    <a:noFill/>
-                    <a:ln>
-                      <a:noFill/>
-                    </a:ln>
-                  </pic:spPr>
-                </pic:pic>
-              </a:graphicData>
-            </a:graphic>
-            <wp14:sizeRelH relativeFrom="page">
-              <wp14:pctWidth>0</wp14:pctWidth>
-            </wp14:sizeRelH>
-            <wp14:sizeRelV relativeFrom="page">
-              <wp14:pctHeight>0</wp14:pctHeight>
-            </wp14:sizeRelV>
-          </wp:anchor>
-        </w:drawing>
-      </w:r>
-      <w:bookmarkEnd w:id="0"/>
       <w:r>
         <w:rPr>
           <w:noProof/>
@@ -457,7 +798,7 @@
           </mc:Choice>
           <mc:Fallback>
             <w:pict>
-              <v:shape w14:anchorId="19356175" id="Text Box 2" o:spid="_x0000_s1027" type="#_x0000_t202" style="position:absolute;margin-left:49.15pt;margin-top:621.6pt;width:396pt;height:1in;z-index:251659264;visibility:visible;mso-wrap-style:square;mso-wrap-distance-left:9pt;mso-wrap-distance-top:0;mso-wrap-distance-right:9pt;mso-wrap-distance-bottom:0;mso-position-horizontal:absolute;mso-position-horizontal-relative:text;mso-position-vertical:absolute;mso-position-vertical-relative:text;v-text-anchor:middle" o:gfxdata="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" filled="f" stroked="f">
+              <v:shape w14:anchorId="19356175" id="Text Box 2" o:spid="_x0000_s1028" type="#_x0000_t202" style="position:absolute;margin-left:49.15pt;margin-top:621.6pt;width:396pt;height:1in;z-index:251659264;visibility:visible;mso-wrap-style:square;mso-wrap-distance-left:9pt;mso-wrap-distance-top:0;mso-wrap-distance-right:9pt;mso-wrap-distance-bottom:0;mso-position-horizontal:absolute;mso-position-horizontal-relative:text;mso-position-vertical:absolute;mso-position-vertical-relative:text;v-text-anchor:middle" o:gfxdata="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" filled="f" stroked="f">
                 <v:textbox>
                   <w:txbxContent>
                     <w:p>
@@ -523,7 +864,7 @@
       </w:r>
     </w:p>
     <w:sectPr>
-      <w:pgSz w:w="12240" w:h="15840"/>
+      <w:pgSz w:w="11900" w:h="16840"/>
       <w:pgMar w:top="1440" w:right="1440" w:bottom="1440" w:left="1440" w:header="720" w:footer="720" w:gutter="0"/>
       <w:cols w:space="720"/>
       <w:docGrid w:linePitch="360"/>
@@ -666,7 +1007,7 @@
     </w:rPrDefault>
     <w:pPrDefault/>
   </w:docDefaults>
-  <w:latentStyles w:defLockedState="0" w:defUIPriority="99" w:defSemiHidden="0" w:defUnhideWhenUsed="0" w:defQFormat="0" w:count="375">
+  <w:latentStyles w:defLockedState="0" w:defUIPriority="99" w:defSemiHidden="0" w:defUnhideWhenUsed="0" w:defQFormat="0" w:count="376">
     <w:lsdException w:name="Normal" w:uiPriority="0" w:qFormat="1"/>
     <w:lsdException w:name="heading 1" w:uiPriority="9" w:qFormat="1"/>
     <w:lsdException w:name="heading 2" w:semiHidden="1" w:uiPriority="9" w:unhideWhenUsed="1" w:qFormat="1"/>
@@ -1038,6 +1379,7 @@
     <w:lsdException w:name="List Table 5 Dark Accent 6" w:uiPriority="50"/>
     <w:lsdException w:name="List Table 6 Colorful Accent 6" w:uiPriority="51"/>
     <w:lsdException w:name="List Table 7 Colorful Accent 6" w:uiPriority="52"/>
+    <w:lsdException w:name="Smart Link" w:semiHidden="1" w:unhideWhenUsed="1"/>
   </w:latentStyles>
   <w:style w:type="paragraph" w:default="1" w:styleId="Normal">
     <w:name w:val="Normal"/>
@@ -1080,6 +1422,33 @@
       <w:ind w:left="720"/>
       <w:contextualSpacing/>
     </w:pPr>
+  </w:style>
+  <w:style w:type="paragraph" w:styleId="BalloonText">
+    <w:name w:val="Balloon Text"/>
+    <w:basedOn w:val="Normal"/>
+    <w:link w:val="BalloonTextChar"/>
+    <w:uiPriority w:val="99"/>
+    <w:semiHidden/>
+    <w:unhideWhenUsed/>
+    <w:rsid w:val="00AA6B6D"/>
+    <w:rPr>
+      <w:rFonts w:ascii="Times New Roman" w:hAnsi="Times New Roman" w:cs="Times New Roman"/>
+      <w:sz w:val="18"/>
+      <w:szCs w:val="18"/>
+    </w:rPr>
+  </w:style>
+  <w:style w:type="character" w:customStyle="1" w:styleId="BalloonTextChar">
+    <w:name w:val="Balloon Text Char"/>
+    <w:basedOn w:val="DefaultParagraphFont"/>
+    <w:link w:val="BalloonText"/>
+    <w:uiPriority w:val="99"/>
+    <w:semiHidden/>
+    <w:rsid w:val="00AA6B6D"/>
+    <w:rPr>
+      <w:rFonts w:ascii="Times New Roman" w:hAnsi="Times New Roman" w:cs="Times New Roman"/>
+      <w:sz w:val="18"/>
+      <w:szCs w:val="18"/>
+    </w:rPr>
   </w:style>
 </w:styles>
 </file>

</xml_diff>